<commit_message>
2nd draft - Group Process and Communication. Signed-off-by: BmcphersonRMIT <s3921902@student.rmit.edu.au>
</commit_message>
<xml_diff>
--- a/Assignment3/ProjectPlan/Group Process and Communications/Group Process and Communications.docx
+++ b/Assignment3/ProjectPlan/Group Process and Communications/Group Process and Communications.docx
@@ -27,7 +27,23 @@
     </w:p>
     <w:p>
       <w:r>
-        <w:t xml:space="preserve">Team meetings will be conducted over Microsoft Teams. As this project is large in scope, it will provide us the opportunity to seek specialized roles across the country. Ideally it is best to seek roles within Australia as this will allow the team to get together formally in person biannually. As we still have Covid-19 restrictions for international travel, it is safer to hirer our staff within the same country. Due to our budget limitations, an Agile project management style is best used. This will allow our project to take a realistic approach on what would be nice to have and what we can </w:t>
+        <w:t xml:space="preserve">Team meetings will be conducted over Microsoft Teams. As this project is large in scope, it will provide us the opportunity to seek specialized roles across the country. Ideally it is best to seek roles within Australia as this will allow the team to get together formally in person biannually. </w:t>
+      </w:r>
+      <w:r>
+        <w:t>Each week, 2 stand-up meetings will be conducted essentially discussing on “</w:t>
+      </w:r>
+      <w:r>
+        <w:rPr>
+          <w:i/>
+          <w:iCs/>
+        </w:rPr>
+        <w:t>what was completed the day prior, what we are working on today, preventions on completing the work”</w:t>
+      </w:r>
+      <w:r>
+        <w:t xml:space="preserve">. </w:t>
+      </w:r>
+      <w:r>
+        <w:t xml:space="preserve">As we still have Covid-19 restrictions for international travel, it is safer to hirer our staff within the same country. Due to our budget limitations, an Agile project management style is best used. This will allow our project to take a realistic approach on what would be nice to have and what we can </w:t>
       </w:r>
       <w:proofErr w:type="gramStart"/>
       <w:r>
@@ -35,24 +51,167 @@
       </w:r>
       <w:proofErr w:type="gramEnd"/>
       <w:r>
-        <w:t xml:space="preserve"> (Insert Reference for Project Management type).</w:t>
+        <w:t xml:space="preserve"> </w:t>
+      </w:r>
+      <w:sdt>
+        <w:sdtPr>
+          <w:id w:val="-526175068"/>
+          <w:citation/>
+        </w:sdtPr>
+        <w:sdtContent>
+          <w:r>
+            <w:fldChar w:fldCharType="begin"/>
+          </w:r>
+          <w:r>
+            <w:instrText xml:space="preserve">CITATION Bry18 \p "Para 6" \l 3081 </w:instrText>
+          </w:r>
+          <w:r>
+            <w:fldChar w:fldCharType="separate"/>
+          </w:r>
+          <w:r>
+            <w:rPr>
+              <w:noProof/>
+            </w:rPr>
+            <w:t>(Adams, 2018, p. Para 6)</w:t>
+          </w:r>
+          <w:r>
+            <w:fldChar w:fldCharType="end"/>
+          </w:r>
+        </w:sdtContent>
+      </w:sdt>
+      <w:r>
+        <w:t xml:space="preserve">. What we plan to do to help mitigate poor communication, working in a virtual world is to implement </w:t>
+      </w:r>
+      <w:proofErr w:type="spellStart"/>
+      <w:r>
+        <w:t>connecteam</w:t>
+      </w:r>
+      <w:proofErr w:type="spellEnd"/>
+      <w:r>
+        <w:t xml:space="preserve"> which is a productivity app. </w:t>
+      </w:r>
+      <w:r>
+        <w:t xml:space="preserve">The </w:t>
+      </w:r>
+      <w:r>
+        <w:t xml:space="preserve">application </w:t>
+      </w:r>
+      <w:r>
+        <w:t>also allows tasks to be allocated to members</w:t>
+      </w:r>
+      <w:r>
+        <w:t xml:space="preserve"> </w:t>
+      </w:r>
+      <w:r>
+        <w:t xml:space="preserve">of your team to track progress and capture historic comments. </w:t>
       </w:r>
     </w:p>
     <w:p/>
-    <w:p>
-      <w:r>
-        <w:t xml:space="preserve">Bryan Adams 2018 “The 4 Most Common Project Management Styles (and How to Choose the Best One for your Business)” Half the page – </w:t>
-      </w:r>
-      <w:proofErr w:type="gramStart"/>
-      <w:r>
-        <w:t>2.Agile</w:t>
-      </w:r>
-      <w:proofErr w:type="gramEnd"/>
-      <w:r>
-        <w:t xml:space="preserve"> paragraph 3.</w:t>
-      </w:r>
-    </w:p>
-    <w:p/>
+    <w:sdt>
+      <w:sdtPr>
+        <w:id w:val="1689873331"/>
+        <w:docPartObj>
+          <w:docPartGallery w:val="Bibliographies"/>
+          <w:docPartUnique/>
+        </w:docPartObj>
+      </w:sdtPr>
+      <w:sdtEndPr>
+        <w:rPr>
+          <w:rFonts w:asciiTheme="minorHAnsi" w:eastAsiaTheme="minorHAnsi" w:hAnsiTheme="minorHAnsi" w:cstheme="minorBidi"/>
+          <w:color w:val="auto"/>
+          <w:sz w:val="22"/>
+          <w:szCs w:val="22"/>
+        </w:rPr>
+      </w:sdtEndPr>
+      <w:sdtContent>
+        <w:p>
+          <w:pPr>
+            <w:pStyle w:val="Heading1"/>
+          </w:pPr>
+          <w:r>
+            <w:t>References</w:t>
+          </w:r>
+        </w:p>
+        <w:sdt>
+          <w:sdtPr>
+            <w:id w:val="-573587230"/>
+            <w:bibliography/>
+          </w:sdtPr>
+          <w:sdtContent>
+            <w:p>
+              <w:pPr>
+                <w:pStyle w:val="Bibliography"/>
+                <w:rPr>
+                  <w:noProof/>
+                  <w:sz w:val="24"/>
+                  <w:szCs w:val="24"/>
+                </w:rPr>
+              </w:pPr>
+              <w:r>
+                <w:fldChar w:fldCharType="begin"/>
+              </w:r>
+              <w:r>
+                <w:instrText xml:space="preserve"> BIBLIOGRAPHY </w:instrText>
+              </w:r>
+              <w:r>
+                <w:fldChar w:fldCharType="separate"/>
+              </w:r>
+              <w:r>
+                <w:rPr>
+                  <w:noProof/>
+                </w:rPr>
+                <w:t xml:space="preserve">Adams, B., 2018. </w:t>
+              </w:r>
+              <w:r>
+                <w:rPr>
+                  <w:i/>
+                  <w:iCs/>
+                  <w:noProof/>
+                </w:rPr>
+                <w:t xml:space="preserve">The 4 Most Common Project Management Styles (and How to Choose the Best One for your Business). </w:t>
+              </w:r>
+              <w:r>
+                <w:rPr>
+                  <w:noProof/>
+                </w:rPr>
+                <w:t xml:space="preserve">[Online] </w:t>
+              </w:r>
+              <w:r>
+                <w:rPr>
+                  <w:noProof/>
+                </w:rPr>
+                <w:br/>
+                <w:t xml:space="preserve">Available at: </w:t>
+              </w:r>
+              <w:r>
+                <w:rPr>
+                  <w:noProof/>
+                  <w:u w:val="single"/>
+                </w:rPr>
+                <w:t>https://www.inc.com/bryan-adams/the-4-most-common-project-management-styles-and-how-to-choose-best-one-for-your-business.html</w:t>
+              </w:r>
+              <w:r>
+                <w:rPr>
+                  <w:noProof/>
+                </w:rPr>
+                <w:br/>
+                <w:t>[Accessed 11 11 2021].</w:t>
+              </w:r>
+            </w:p>
+            <w:p>
+              <w:r>
+                <w:rPr>
+                  <w:b/>
+                  <w:bCs/>
+                  <w:noProof/>
+                </w:rPr>
+                <w:fldChar w:fldCharType="end"/>
+              </w:r>
+            </w:p>
+          </w:sdtContent>
+        </w:sdt>
+      </w:sdtContent>
+    </w:sdt>
     <w:sectPr>
       <w:pgSz w:w="11906" w:h="16838"/>
       <w:pgMar w:top="1440" w:right="1440" w:bottom="1440" w:left="1440" w:header="708" w:footer="708" w:gutter="0"/>
@@ -186,6 +345,7 @@
     <w:lsdException w:name="HTML Sample" w:semiHidden="1" w:unhideWhenUsed="1"/>
     <w:lsdException w:name="HTML Typewriter" w:semiHidden="1" w:unhideWhenUsed="1"/>
     <w:lsdException w:name="HTML Variable" w:semiHidden="1" w:unhideWhenUsed="1"/>
+    <w:lsdException w:name="Normal Table" w:semiHidden="1" w:unhideWhenUsed="1"/>
     <w:lsdException w:name="annotation subject" w:semiHidden="1" w:unhideWhenUsed="1"/>
     <w:lsdException w:name="No List" w:semiHidden="1" w:unhideWhenUsed="1"/>
     <w:lsdException w:name="Outline List 1" w:semiHidden="1" w:unhideWhenUsed="1"/>
@@ -232,8 +392,10 @@
     <w:lsdException w:name="Table Subtle 2" w:semiHidden="1" w:unhideWhenUsed="1"/>
     <w:lsdException w:name="Table Web 1" w:semiHidden="1" w:unhideWhenUsed="1"/>
     <w:lsdException w:name="Table Web 2" w:semiHidden="1" w:unhideWhenUsed="1"/>
+    <w:lsdException w:name="Table Web 3" w:semiHidden="1" w:unhideWhenUsed="1"/>
     <w:lsdException w:name="Balloon Text" w:semiHidden="1" w:unhideWhenUsed="1"/>
     <w:lsdException w:name="Table Grid" w:uiPriority="39"/>
+    <w:lsdException w:name="Table Theme" w:semiHidden="1" w:unhideWhenUsed="1"/>
     <w:lsdException w:name="Placeholder Text" w:semiHidden="1"/>
     <w:lsdException w:name="No Spacing" w:uiPriority="1" w:qFormat="1"/>
     <w:lsdException w:name="Light Shading" w:uiPriority="60"/>
@@ -520,6 +682,14 @@
       <w:sz w:val="32"/>
       <w:szCs w:val="32"/>
     </w:rPr>
+  </w:style>
+  <w:style w:type="paragraph" w:styleId="Bibliography">
+    <w:name w:val="Bibliography"/>
+    <w:basedOn w:val="Normal"/>
+    <w:next w:val="Normal"/>
+    <w:uiPriority w:val="37"/>
+    <w:unhideWhenUsed/>
+    <w:rsid w:val="007C675C"/>
   </w:style>
 </w:styles>
 </file>
@@ -817,4 +987,39 @@
     </a:ext>
   </a:extLst>
 </a:theme>
+</file>
+
+<file path=customXml/item1.xml><?xml version="1.0" encoding="utf-8"?>
+<b:Sources xmlns:b="http://schemas.openxmlformats.org/officeDocument/2006/bibliography" xmlns="http://schemas.openxmlformats.org/officeDocument/2006/bibliography" SelectedStyle="\HarvardAnglia2008OfficeOnline.xsl" StyleName="Harvard - Anglia" Version="2008">
+  <b:Source>
+    <b:Tag>Bry18</b:Tag>
+    <b:SourceType>InternetSite</b:SourceType>
+    <b:Guid>{505B7CBF-C122-4D9C-A221-0AD98084AE6B}</b:Guid>
+    <b:Author>
+      <b:Author>
+        <b:NameList>
+          <b:Person>
+            <b:Last>Adams</b:Last>
+            <b:First>Bryan</b:First>
+          </b:Person>
+        </b:NameList>
+      </b:Author>
+    </b:Author>
+    <b:Title>The 4 Most Common Project Management Styles (and How to Choose the Best One for your Business)</b:Title>
+    <b:Year>2018</b:Year>
+    <b:YearAccessed>2021</b:YearAccessed>
+    <b:MonthAccessed>11</b:MonthAccessed>
+    <b:DayAccessed>11</b:DayAccessed>
+    <b:URL>https://www.inc.com/bryan-adams/the-4-most-common-project-management-styles-and-how-to-choose-best-one-for-your-business.html</b:URL>
+    <b:RefOrder>1</b:RefOrder>
+  </b:Source>
+</b:Sources>
+</file>
+
+<file path=customXml/itemProps1.xml><?xml version="1.0" encoding="utf-8"?>
+<ds:datastoreItem xmlns:ds="http://schemas.openxmlformats.org/officeDocument/2006/customXml" ds:itemID="{9C59A4BF-D68A-462E-9269-AF0685212B11}">
+  <ds:schemaRefs>
+    <ds:schemaRef ds:uri="http://schemas.openxmlformats.org/officeDocument/2006/bibliography"/>
+  </ds:schemaRefs>
+</ds:datastoreItem>
 </file>
</xml_diff>

<commit_message>
Edited Group Process and Communications, completed advertisments, added additional technology and formated. Signed-off-by: BmcphersonRMIT <s3921902@student.rmit.edu.au>
</commit_message>
<xml_diff>
--- a/Assignment3/ProjectPlan/Group Process and Communications/Group Process and Communications.docx
+++ b/Assignment3/ProjectPlan/Group Process and Communications/Group Process and Communications.docx
@@ -81,7 +81,12 @@
         </w:sdtContent>
       </w:sdt>
       <w:r>
-        <w:t xml:space="preserve">. What we plan to do to help mitigate poor communication, working in a virtual world is to implement connecteam which is a productivity app. </w:t>
+        <w:t xml:space="preserve">. </w:t>
+      </w:r>
+    </w:p>
+    <w:p>
+      <w:r>
+        <w:t xml:space="preserve">What we plan to do to help mitigate poor communication, working in a virtual world is to implement connecteam which is a productivity app. </w:t>
       </w:r>
       <w:r>
         <w:t xml:space="preserve">The </w:t>
@@ -97,6 +102,17 @@
       </w:r>
       <w:r>
         <w:t xml:space="preserve">of your team to track progress and capture historic comments. </w:t>
+      </w:r>
+      <w:r>
+        <w:t xml:space="preserve">The Roles that we are after for our project is a Full Stack Developer to build the front-end and back-end of our </w:t>
+      </w:r>
+      <w:proofErr w:type="spellStart"/>
+      <w:r>
+        <w:t>stockIT</w:t>
+      </w:r>
+      <w:proofErr w:type="spellEnd"/>
+      <w:r>
+        <w:t xml:space="preserve"> system, a mobile application developer to develop the mobile application for our customers, A database administrator to manage the customer data that we will be collecting and UX Developer to design both mobile and systems interconnection.</w:t>
       </w:r>
     </w:p>
     <w:p/>

</xml_diff>